<commit_message>
Updated to angular 13
</commit_message>
<xml_diff>
--- a/src/templates/FPDReportTemplatePDF.docx
+++ b/src/templates/FPDReportTemplatePDF.docx
@@ -62,12 +62,6 @@
                 <w:b w:val="0"/>
               </w:rPr>
             </w:pPr>
-            <w:r>
-              <w:rPr>
-                <w:b w:val="0"/>
-              </w:rPr>
-              <w:t>SN</w:t>
-            </w:r>
           </w:p>
         </w:tc>
         <w:tc>
@@ -317,16 +311,7 @@
                 <w:b w:val="0"/>
                 <w:u w:val="single"/>
               </w:rPr>
-              <w:t>Nacogd</w:t>
-            </w:r>
-            <w:bookmarkStart w:id="0" w:name="_GoBack"/>
-            <w:bookmarkEnd w:id="0"/>
-            <w:r>
-              <w:rPr>
-                <w:b w:val="0"/>
-                <w:u w:val="single"/>
-              </w:rPr>
-              <w:t>oches</w:t>
+              <w:t>Nacogdoches</w:t>
             </w:r>
           </w:p>
         </w:tc>
@@ -450,7 +435,10 @@
         </w:tc>
       </w:tr>
     </w:tbl>
-    <w:p/>
+    <w:p>
+      <w:bookmarkStart w:id="0" w:name="_GoBack"/>
+      <w:bookmarkEnd w:id="0"/>
+    </w:p>
     <w:sectPr>
       <w:footerReference w:type="default" r:id="rId6"/>
       <w:pgSz w:w="16838" w:h="11906" w:orient="landscape" w:code="9"/>

</xml_diff>